<commit_message>
finished douments and diagrams
</commit_message>
<xml_diff>
--- a/docs/RAD Team NullpointerException.docx
+++ b/docs/RAD Team NullpointerException.docx
@@ -2406,7 +2406,13 @@
     </w:p>
     <w:p>
       <w:r>
-        <w:t>The purpose if the system is to give r</w:t>
+        <w:t xml:space="preserve">The purpose </w:t>
+      </w:r>
+      <w:r>
+        <w:t>o</w:t>
+      </w:r>
+      <w:r>
+        <w:t>f the system is to give r</w:t>
       </w:r>
       <w:r>
         <w:t xml:space="preserve">estaurant visitors </w:t>
@@ -2415,7 +2421,19 @@
         <w:t>the possibility</w:t>
       </w:r>
       <w:r>
-        <w:t xml:space="preserve"> to reserve their table in a restaurant in advance so that they have a fixed place when they arrive.</w:t>
+        <w:t xml:space="preserve"> to </w:t>
+      </w:r>
+      <w:r>
+        <w:t xml:space="preserve">find, filter and </w:t>
+      </w:r>
+      <w:r>
+        <w:t>reserve their table in a restaurant in advance</w:t>
+      </w:r>
+      <w:r>
+        <w:t>,</w:t>
+      </w:r>
+      <w:r>
+        <w:t xml:space="preserve"> so that they have a fixed place when they arrive.</w:t>
       </w:r>
       <w:r>
         <w:t xml:space="preserve"> The specifics of the system are </w:t>
@@ -2448,6 +2466,9 @@
     </w:p>
     <w:p>
       <w:r>
+        <w:t xml:space="preserve">The user gets a map where he can filter for restaurants by different criteria. </w:t>
+      </w:r>
+      <w:r>
         <w:t>The system</w:t>
       </w:r>
       <w:r>
@@ -2471,11 +2492,9 @@
       <w:r>
         <w:t xml:space="preserve">searching and finding open tables in a local area around their </w:t>
       </w:r>
-      <w:proofErr w:type="spellStart"/>
-      <w:r>
-        <w:t>citiy</w:t>
-      </w:r>
-      <w:proofErr w:type="spellEnd"/>
+      <w:r>
+        <w:t>city</w:t>
+      </w:r>
       <w:r>
         <w:t>.</w:t>
       </w:r>
@@ -2561,7 +2580,19 @@
         <w:t>In a different screen, a</w:t>
       </w:r>
       <w:r>
-        <w:t xml:space="preserve"> user can see the times when he can reserve a table in the chosen restaurant. After clicking on the time, the user sees an overview of all tables in the restaurant. He can choose the exact table the free one in the overview and thus reserve the table for the specified number of visitors.</w:t>
+        <w:t xml:space="preserve"> user can see the times when he can reserve a table in the chosen restaurant. After clicking on the time, the user sees an overview of all tables in the restaurant. He can choose the exact table </w:t>
+      </w:r>
+      <w:r>
+        <w:t xml:space="preserve">of </w:t>
+      </w:r>
+      <w:r>
+        <w:t>the free one</w:t>
+      </w:r>
+      <w:r>
+        <w:t>s</w:t>
+      </w:r>
+      <w:r>
+        <w:t xml:space="preserve"> in the overview and thus reserve the table for the specified number of visitors.</w:t>
       </w:r>
     </w:p>
     <w:p>
@@ -2640,7 +2671,7 @@
         </w:numPr>
       </w:pPr>
       <w:r>
-        <w:t xml:space="preserve"> A server subsystem with a couple of services must be used in the system.</w:t>
+        <w:t>A server subsystem with a couple of services must be used in the system.</w:t>
       </w:r>
     </w:p>
     <w:p>
@@ -2712,6 +2743,15 @@
       <w:r>
         <w:t>the corresponding Communication Diagrams.</w:t>
       </w:r>
+      <w:r>
+        <w:t xml:space="preserve"> </w:t>
+      </w:r>
+      <w:r>
+        <w:t>Nielsen’s usability heuristics</w:t>
+      </w:r>
+      <w:r>
+        <w:t>.</w:t>
+      </w:r>
     </w:p>
     <w:p/>
     <w:p>
@@ -2734,7 +2774,13 @@
     </w:p>
     <w:p>
       <w:r>
-        <w:t>The reason for the system development is to get the grade bonus in EIST, where we could form self-assigned teams to do a project. The functional reason is to give a customer the opportunity to book tables in a restaurant in advance via a web-browser application.</w:t>
+        <w:t xml:space="preserve">The reason for the system development is to get the grade bonus in EIST, where we could form self-assigned teams to do a project. The functional reason is to give a customer the opportunity to </w:t>
+      </w:r>
+      <w:r>
+        <w:t xml:space="preserve">find and </w:t>
+      </w:r>
+      <w:r>
+        <w:t>book tables in a restaurant in advance via a web-browser application.</w:t>
       </w:r>
     </w:p>
     <w:p/>
@@ -2891,7 +2937,13 @@
         <w:t xml:space="preserve"> </w:t>
       </w:r>
       <w:r>
-        <w:t>A user can cancel his reservation at any time up to two twelve hours before the actual date of the reservation. After the confirmation the user cannot cancel the reservation anymore.</w:t>
+        <w:t>A user can cancel his reservation at any time up to two twelve hours before the actual date of the reservation. After the confirmation</w:t>
+      </w:r>
+      <w:r>
+        <w:t>,</w:t>
+      </w:r>
+      <w:r>
+        <w:t xml:space="preserve"> the user cannot cancel the reservation anymore.</w:t>
       </w:r>
     </w:p>
     <w:p>
@@ -3048,13 +3100,11 @@
         <w:t>cannot cancel the reservation anymore.</w:t>
       </w:r>
       <w:r>
-        <w:t xml:space="preserve"> This FR depends on FR5 and FR6, if </w:t>
-      </w:r>
-      <w:proofErr w:type="spellStart"/>
-      <w:r>
-        <w:t>the</w:t>
-      </w:r>
-      <w:proofErr w:type="spellEnd"/>
+        <w:t xml:space="preserve"> This FR depends on FR5 and FR6, if the</w:t>
+      </w:r>
+      <w:r>
+        <w:t>y</w:t>
+      </w:r>
       <w:r>
         <w:t xml:space="preserve"> have been completed or not, respectively.</w:t>
       </w:r>
@@ -3147,6 +3197,9 @@
       <w:r>
         <w:t>NFR1: Usability: The system should be intuitive to use, and the user interface should be easy to understand. Simple interactions should be completed in less than three clicks. Complex interactions should be completed in less than six clicks.</w:t>
       </w:r>
+      <w:r>
+        <w:t xml:space="preserve"> Simple interactions are view based interactions, while complex interactions are deeper functionality such as making a reservation.</w:t>
+      </w:r>
     </w:p>
     <w:p>
       <w:r>
@@ -3252,12 +3305,34 @@
     </w:p>
     <w:p>
       <w:r>
-        <w:t>There of one Implementation requirement specified in the additional constraints, that the server system must use the Spring Boot framework.</w:t>
+        <w:t xml:space="preserve">There </w:t>
+      </w:r>
+      <w:r>
+        <w:t>is</w:t>
+      </w:r>
+      <w:r>
+        <w:t xml:space="preserve"> </w:t>
+      </w:r>
+      <w:proofErr w:type="gramStart"/>
+      <w:r>
+        <w:t>a</w:t>
+      </w:r>
+      <w:proofErr w:type="gramEnd"/>
+      <w:r>
+        <w:t xml:space="preserve"> i</w:t>
+      </w:r>
+      <w:r>
+        <w:t>mplementation requirement specified in the additional constraints, that the server system must use the Spring Boot framework.</w:t>
       </w:r>
     </w:p>
     <w:p>
       <w:r>
         <w:t>The other one is the NFR3: Server system: A server subsystem with a couple of services must be used in the system.</w:t>
+      </w:r>
+    </w:p>
+    <w:p>
+      <w:r>
+        <w:t>Another implementation requirement is, that the programming language java has to be used.</w:t>
       </w:r>
     </w:p>
     <w:p/>
@@ -3284,6 +3359,9 @@
       <w:r>
         <w:t>NFR1 says that simple interactions should be completed in less than three clicks. Complex interactions should be completed in less than six clicks. This is the only interface requirement given.</w:t>
       </w:r>
+      <w:r>
+        <w:t xml:space="preserve"> </w:t>
+      </w:r>
     </w:p>
     <w:p/>
     <w:p>
@@ -3308,6 +3386,17 @@
       <w:r>
         <w:t xml:space="preserve">Some packaging and formatting requirements are specified as additional constraints: The version control system must be git and Source Code Documentation must be in HTML format. </w:t>
       </w:r>
+    </w:p>
+    <w:p/>
+    <w:p>
+      <w:pPr>
+        <w:pStyle w:val="berschrift3"/>
+        <w:numPr>
+          <w:ilvl w:val="2"/>
+          <w:numId w:val="1"/>
+        </w:numPr>
+        <w:ind w:left="1418" w:hanging="709"/>
+      </w:pPr>
       <w:r>
         <w:t>Legal</w:t>
       </w:r>
@@ -3317,7 +3406,10 @@
     </w:p>
     <w:p>
       <w:r>
-        <w:t>There are no legal requirements or licensing problems, all parts of the project are our own original code.</w:t>
+        <w:t>There are no legal requirements or licensing problems, all parts of the project are our own original code</w:t>
+      </w:r>
+      <w:r>
+        <w:t xml:space="preserve"> or free to use libraries.</w:t>
       </w:r>
     </w:p>
     <w:p/>
@@ -3426,10 +3518,22 @@
         <w:t>wants to find</w:t>
       </w:r>
       <w:r>
-        <w:t xml:space="preserve"> a restaurant he wants to got to (Scenario 2 attached to the project) or books a table at a restaurant he has already selected (Scenario 1 attached to the project)</w:t>
-      </w:r>
-      <w:r>
-        <w:t xml:space="preserve"> from these Scenarios we then developed two communication diagrams for the dynamic model (see below 3.4.4 dynamic model)</w:t>
+        <w:t xml:space="preserve"> a restaurant he wants to go to (Scenario 2 attached to the project) or books a table at a restaurant he has already selected (Scenario 1 attached to the project)</w:t>
+      </w:r>
+      <w:r>
+        <w:t>.</w:t>
+      </w:r>
+      <w:r>
+        <w:t xml:space="preserve"> </w:t>
+      </w:r>
+      <w:r>
+        <w:t>F</w:t>
+      </w:r>
+      <w:r>
+        <w:t>rom these Scenarios we then developed two communication diagrams for the dynamic model (see below 3.4.4 dynamic model)</w:t>
+      </w:r>
+      <w:r>
+        <w:t>.</w:t>
       </w:r>
     </w:p>
     <w:p/>
@@ -3451,7 +3555,11 @@
       </w:r>
       <w:proofErr w:type="spellEnd"/>
       <w:r>
-        <w:t xml:space="preserve"> 34 to see more details. He likes the pictures and reviews of the restaurant and clicks on the reservation button to see whether the restaurant has free tables on Saturday evening. The system shows a timetable for the upcoming seven days where unavailable times are greyed out. Hans chooses Saturday 17:00 and sees a layout of all the tables in the restaurant. Not yet reserved tables are selectable. Reserved tables are greyed out. Hans chooses the table next to the window for four people and confirms his choice. The system automatically creates a calendar event in Hans’s calendar. On Friday, Hans receives a reminder about the reservation and sees that he must confirm the table again, so the reservation does not get canceled. On Saturday, Hans receives a notification at 16:00. He opens the map to navigate to the restaurant.</w:t>
+        <w:t xml:space="preserve"> 34 to see more details. He likes the pictures and reviews of the restaurant and clicks on the reservation button to see whether the restaurant has free tables on Saturday evening. The system shows a timetable for the upcoming seven days where unavailable times are greyed out. Hans chooses Saturday 17:00 and sees a layout of all the tables in the restaurant. Not yet reserved tables are selectable. Reserved tables are greyed out. Hans chooses the table next to the window for four people and confirms his choice. The system automatically creates a calendar event in Hans’s calendar. On Friday, Hans receives a reminder about the </w:t>
+      </w:r>
+      <w:r>
+        <w:lastRenderedPageBreak/>
+        <w:t>reservation and sees that he must confirm the table again, so the reservation does not get canceled. On Saturday, Hans receives a notification at 16:00. He opens the map to navigate to the restaurant.</w:t>
       </w:r>
       <w:r>
         <w:t>”</w:t>
@@ -3475,7 +3583,19 @@
     </w:p>
     <w:p>
       <w:r>
-        <w:t xml:space="preserve">To understand the dynamic of the project better, we developed a use case model as one of our first tasks in the project, so get a better feeling for the requirements and </w:t>
+        <w:t>To understand the dynamic</w:t>
+      </w:r>
+      <w:r>
+        <w:t>s</w:t>
+      </w:r>
+      <w:r>
+        <w:t xml:space="preserve"> of the project better, we developed a use case model as one of our first tasks in the project, </w:t>
+      </w:r>
+      <w:r>
+        <w:t>to</w:t>
+      </w:r>
+      <w:r>
+        <w:t xml:space="preserve"> get a better feeling for the requirements and </w:t>
       </w:r>
       <w:r>
         <w:t xml:space="preserve">for how we want to structure and set up the project later. You can find the use-case model attached to our project in the </w:t>
@@ -3507,15 +3627,7 @@
     </w:p>
     <w:p>
       <w:r>
-        <w:t xml:space="preserve">For the Object model we have created a class diagram where each class we used is specified and </w:t>
-      </w:r>
-      <w:proofErr w:type="gramStart"/>
-      <w:r>
-        <w:t>it’s</w:t>
-      </w:r>
-      <w:proofErr w:type="gramEnd"/>
-      <w:r>
-        <w:t xml:space="preserve"> functionality in terms of methods and attributes is represented. The Object model evolved throughout the project, as we thought of new functionality (such as filtering for opening times right in the beginning) and we continuously added new methods and attributes where needed.</w:t>
+        <w:t>For the Object model we have created a class diagram where each class we used is specified and its functionality in terms of methods and attributes is represented. The Object model evolved throughout the project, as we thought of new functionality (such as filtering for opening times right in the beginning) and we continuously added new methods and attributes where needed.</w:t>
       </w:r>
     </w:p>
     <w:p/>
@@ -3536,7 +3648,13 @@
     </w:p>
     <w:p>
       <w:r>
-        <w:t>Our dynamic model consists of two communication diagrams which were modeled accordingly to the two scenarios we developed. In the diagrams we modeled the different messages sent between classes in the process described in the Scenarios. Please find the diagrams attached to our Project.</w:t>
+        <w:t xml:space="preserve">Our dynamic model consists of two communication diagrams which were modeled according to the two scenarios we developed. In the diagrams we modeled the different messages sent between classes in the process described in the Scenarios. Please find the diagrams attached to our </w:t>
+      </w:r>
+      <w:r>
+        <w:t>p</w:t>
+      </w:r>
+      <w:r>
+        <w:t>roject.</w:t>
       </w:r>
     </w:p>
     <w:p/>
@@ -3619,6 +3737,52 @@
     </w:p>
     <w:p/>
     <w:p>
+      <w:r>
+        <w:t>Another sketch for the confirm and cancel interface, we built in one of the sprints:</w:t>
+      </w:r>
+    </w:p>
+    <w:p>
+      <w:r>
+        <w:lastRenderedPageBreak/>
+        <w:drawing>
+          <wp:inline distT="0" distB="0" distL="0" distR="0" wp14:anchorId="69ABF8CB" wp14:editId="057476C4">
+            <wp:extent cx="4826000" cy="2933700"/>
+            <wp:effectExtent l="0" t="0" r="0" b="0"/>
+            <wp:docPr id="3" name="Grafik 3"/>
+            <wp:cNvGraphicFramePr>
+              <a:graphicFrameLocks xmlns:a="http://schemas.openxmlformats.org/drawingml/2006/main" noChangeAspect="1"/>
+            </wp:cNvGraphicFramePr>
+            <a:graphic xmlns:a="http://schemas.openxmlformats.org/drawingml/2006/main">
+              <a:graphicData uri="http://schemas.openxmlformats.org/drawingml/2006/picture">
+                <pic:pic xmlns:pic="http://schemas.openxmlformats.org/drawingml/2006/picture">
+                  <pic:nvPicPr>
+                    <pic:cNvPr id="1" name=""/>
+                    <pic:cNvPicPr/>
+                  </pic:nvPicPr>
+                  <pic:blipFill>
+                    <a:blip r:embed="rId9"/>
+                    <a:stretch>
+                      <a:fillRect/>
+                    </a:stretch>
+                  </pic:blipFill>
+                  <pic:spPr>
+                    <a:xfrm>
+                      <a:off x="0" y="0"/>
+                      <a:ext cx="4826000" cy="2933700"/>
+                    </a:xfrm>
+                    <a:prstGeom prst="rect">
+                      <a:avLst/>
+                    </a:prstGeom>
+                  </pic:spPr>
+                </pic:pic>
+              </a:graphicData>
+            </a:graphic>
+          </wp:inline>
+        </w:drawing>
+      </w:r>
+    </w:p>
+    <w:p/>
+    <w:p>
       <w:pPr>
         <w:pStyle w:val="berschrift1"/>
         <w:numPr>
@@ -3750,9 +3914,9 @@
       </w:r>
     </w:p>
     <w:sectPr>
-      <w:headerReference w:type="default" r:id="rId9"/>
-      <w:footerReference w:type="even" r:id="rId10"/>
-      <w:footerReference w:type="default" r:id="rId11"/>
+      <w:headerReference w:type="default" r:id="rId10"/>
+      <w:footerReference w:type="even" r:id="rId11"/>
+      <w:footerReference w:type="default" r:id="rId12"/>
       <w:pgSz w:w="12240" w:h="15840"/>
       <w:pgMar w:top="1701" w:right="1134" w:bottom="1985" w:left="1134" w:header="737" w:footer="737" w:gutter="0"/>
       <w:cols w:space="720"/>
@@ -5261,6 +5425,7 @@
   </w:compat>
   <w:rsids>
     <w:rsidRoot w:val="005861F3"/>
+    <w:rsid w:val="003D173B"/>
     <w:rsid w:val="005861F3"/>
     <w:rsid w:val="00743196"/>
     <w:rsid w:val="00B42E32"/>

</xml_diff>